<commit_message>
tomorrow will be a nice day
</commit_message>
<xml_diff>
--- a/毕设论文/综合论文训练-周建宇 - 答辩提交版.docx
+++ b/毕设论文/综合论文训练-周建宇 - 答辩提交版.docx
@@ -54549,7 +54549,7 @@
           <w:color w:val="000000"/>
           <w:kern w:val="0"/>
         </w:rPr>
-        <w:t>直接</w:t>
+        <w:t>指标</w:t>
       </w:r>
       <w:r>
         <w:rPr>
@@ -54655,31 +54655,61 @@
         </w:rPr>
         <w:t>标准答案</w:t>
       </w:r>
-      <w:bookmarkStart w:id="134" w:name="_GoBack"/>
-      <w:bookmarkEnd w:id="134"/>
-      <w:r>
-        <w:rPr>
-          <w:rFonts w:ascii="NimbusRomNo9L-Regu" w:hAnsi="NimbusRomNo9L-Regu" w:cs="宋体" w:hint="eastAsia"/>
-          <w:color w:val="000000"/>
-          <w:kern w:val="0"/>
-        </w:rPr>
-        <w:t>，并进行预测最高得分范围作为预测中的答案。</w:t>
-      </w:r>
-      <w:r>
-        <w:rPr>
-          <w:rFonts w:ascii="NimbusRomNo9L-Regu" w:hAnsi="NimbusRomNo9L-Regu" w:cs="宋体" w:hint="eastAsia"/>
-          <w:color w:val="000000"/>
-          <w:kern w:val="0"/>
-        </w:rPr>
-        <w:t xml:space="preserve"> </w:t>
-      </w:r>
-      <w:r>
-        <w:rPr>
-          <w:rFonts w:ascii="NimbusRomNo9L-Regu" w:hAnsi="NimbusRomNo9L-Regu" w:cs="宋体" w:hint="eastAsia"/>
-          <w:color w:val="000000"/>
-          <w:kern w:val="0"/>
-        </w:rPr>
-        <w:t>我们在</w:t>
+      <w:r>
+        <w:rPr>
+          <w:rFonts w:ascii="NimbusRomNo9L-Regu" w:hAnsi="NimbusRomNo9L-Regu" w:cs="宋体" w:hint="eastAsia"/>
+          <w:color w:val="000000"/>
+          <w:kern w:val="0"/>
+        </w:rPr>
+        <w:t>，并</w:t>
+      </w:r>
+      <w:r>
+        <w:rPr>
+          <w:rFonts w:ascii="NimbusRomNo9L-Regu" w:hAnsi="NimbusRomNo9L-Regu" w:cs="宋体" w:hint="eastAsia"/>
+          <w:color w:val="000000"/>
+          <w:kern w:val="0"/>
+        </w:rPr>
+        <w:t>将</w:t>
+      </w:r>
+      <w:r>
+        <w:rPr>
+          <w:rFonts w:ascii="NimbusRomNo9L-Regu" w:hAnsi="NimbusRomNo9L-Regu" w:cs="宋体" w:hint="eastAsia"/>
+          <w:color w:val="000000"/>
+          <w:kern w:val="0"/>
+        </w:rPr>
+        <w:t>预测最高得分</w:t>
+      </w:r>
+      <w:r>
+        <w:rPr>
+          <w:rFonts w:ascii="NimbusRomNo9L-Regu" w:hAnsi="NimbusRomNo9L-Regu" w:cs="宋体" w:hint="eastAsia"/>
+          <w:color w:val="000000"/>
+          <w:kern w:val="0"/>
+        </w:rPr>
+        <w:t>最高的文本片段</w:t>
+      </w:r>
+      <w:r>
+        <w:rPr>
+          <w:rFonts w:ascii="NimbusRomNo9L-Regu" w:hAnsi="NimbusRomNo9L-Regu" w:cs="宋体" w:hint="eastAsia"/>
+          <w:color w:val="000000"/>
+          <w:kern w:val="0"/>
+        </w:rPr>
+        <w:t>作为</w:t>
+      </w:r>
+      <w:r>
+        <w:rPr>
+          <w:rFonts w:ascii="NimbusRomNo9L-Regu" w:hAnsi="NimbusRomNo9L-Regu" w:cs="宋体" w:hint="eastAsia"/>
+          <w:color w:val="000000"/>
+          <w:kern w:val="0"/>
+        </w:rPr>
+        <w:t>预测</w:t>
+      </w:r>
+      <w:r>
+        <w:rPr>
+          <w:rFonts w:ascii="NimbusRomNo9L-Regu" w:hAnsi="NimbusRomNo9L-Regu" w:cs="宋体" w:hint="eastAsia"/>
+          <w:color w:val="000000"/>
+          <w:kern w:val="0"/>
+        </w:rPr>
+        <w:t>答案。我们在</w:t>
       </w:r>
       <w:r>
         <w:rPr>
@@ -54695,7 +54725,23 @@
           <w:color w:val="000000"/>
           <w:kern w:val="0"/>
         </w:rPr>
-        <w:t>数据集上训练我们的模型，结果（表</w:t>
+        <w:t>数据集上训练</w:t>
+      </w:r>
+      <w:r>
+        <w:rPr>
+          <w:rFonts w:ascii="NimbusRomNo9L-Regu" w:hAnsi="NimbusRomNo9L-Regu" w:cs="宋体" w:hint="eastAsia"/>
+          <w:color w:val="000000"/>
+          <w:kern w:val="0"/>
+        </w:rPr>
+        <w:t>了我们的模型，结果如</w:t>
+      </w:r>
+      <w:r>
+        <w:rPr>
+          <w:rFonts w:ascii="NimbusRomNo9L-Regu" w:hAnsi="NimbusRomNo9L-Regu" w:cs="宋体" w:hint="eastAsia"/>
+          <w:color w:val="000000"/>
+          <w:kern w:val="0"/>
+        </w:rPr>
+        <w:t>表</w:t>
       </w:r>
       <w:r>
         <w:rPr>
@@ -54711,15 +54757,7 @@
           <w:color w:val="000000"/>
           <w:kern w:val="0"/>
         </w:rPr>
-        <w:t>）显示，我们的方法优于其他竞争基线</w:t>
-      </w:r>
-      <w:r>
-        <w:rPr>
-          <w:rFonts w:ascii="NimbusRomNo9L-Regu" w:hAnsi="NimbusRomNo9L-Regu" w:cs="宋体" w:hint="eastAsia"/>
-          <w:color w:val="000000"/>
-          <w:kern w:val="0"/>
-        </w:rPr>
-        <w:t>5</w:t>
+        <w:t>所示，我们的方法在该数据集上也超过了之前的所有方法</w:t>
       </w:r>
       <w:r>
         <w:rPr>
@@ -54785,7 +54823,31 @@
           <w:color w:val="000000"/>
           <w:kern w:val="0"/>
         </w:rPr>
-        <w:t>在本节中，我们报告和讨论一些未能在实验中改进的努力。与</w:t>
+        <w:t>在本节中，我们</w:t>
+      </w:r>
+      <w:r>
+        <w:rPr>
+          <w:rFonts w:ascii="NimbusRomNo9L-Regu" w:hAnsi="NimbusRomNo9L-Regu" w:cs="宋体" w:hint="eastAsia"/>
+          <w:color w:val="000000"/>
+          <w:kern w:val="0"/>
+        </w:rPr>
+        <w:t>将重点介绍一些我们尝试提高模型效果但最终毫无作用的方法</w:t>
+      </w:r>
+      <w:r>
+        <w:rPr>
+          <w:rFonts w:ascii="NimbusRomNo9L-Regu" w:hAnsi="NimbusRomNo9L-Regu" w:cs="宋体" w:hint="eastAsia"/>
+          <w:color w:val="000000"/>
+          <w:kern w:val="0"/>
+        </w:rPr>
+        <w:t>。</w:t>
+      </w:r>
+      <w:r>
+        <w:rPr>
+          <w:rFonts w:ascii="NimbusRomNo9L-Regu" w:hAnsi="NimbusRomNo9L-Regu" w:cs="宋体" w:hint="eastAsia"/>
+          <w:color w:val="000000"/>
+          <w:kern w:val="0"/>
+        </w:rPr>
+        <w:t>根据</w:t>
       </w:r>
       <w:r>
         <w:rPr>
@@ -54801,39 +54863,119 @@
           <w:color w:val="000000"/>
           <w:kern w:val="0"/>
         </w:rPr>
-        <w:t>的所有实证结果一样，报告的结果仅适用于我们的确切设置。</w:t>
-      </w:r>
-      <w:r>
-        <w:rPr>
-          <w:rFonts w:ascii="NimbusRomNo9L-Regu" w:hAnsi="NimbusRomNo9L-Regu" w:cs="宋体" w:hint="eastAsia"/>
-          <w:color w:val="000000"/>
-          <w:kern w:val="0"/>
-        </w:rPr>
-        <w:t xml:space="preserve"> </w:t>
-      </w:r>
-      <w:r>
-        <w:rPr>
-          <w:rFonts w:ascii="NimbusRomNo9L-Regu" w:hAnsi="NimbusRomNo9L-Regu" w:cs="宋体" w:hint="eastAsia"/>
-          <w:color w:val="000000"/>
-          <w:kern w:val="0"/>
-        </w:rPr>
-        <w:t>这些发现并不一定表明所讨论的方法的有效性用于其他数据集或与我们不同的基准模型。</w:t>
-      </w:r>
-      <w:r>
-        <w:rPr>
-          <w:rFonts w:ascii="NimbusRomNo9L-Regu" w:hAnsi="NimbusRomNo9L-Regu" w:cs="宋体" w:hint="eastAsia"/>
-          <w:color w:val="000000"/>
-          <w:kern w:val="0"/>
-        </w:rPr>
-        <w:t xml:space="preserve"> </w:t>
-      </w:r>
-      <w:r>
-        <w:rPr>
-          <w:rFonts w:ascii="NimbusRomNo9L-Regu" w:hAnsi="NimbusRomNo9L-Regu" w:cs="宋体" w:hint="eastAsia"/>
-          <w:color w:val="000000"/>
-          <w:kern w:val="0"/>
-        </w:rPr>
-        <w:t>我们相信这些方向是有价值的研究课题，我们正在用不同的模型来试验这些想法实现。</w:t>
+        <w:t>数据集的经验</w:t>
+      </w:r>
+      <w:r>
+        <w:rPr>
+          <w:rFonts w:ascii="NimbusRomNo9L-Regu" w:hAnsi="NimbusRomNo9L-Regu" w:cs="宋体" w:hint="eastAsia"/>
+          <w:color w:val="000000"/>
+          <w:kern w:val="0"/>
+        </w:rPr>
+        <w:t>，</w:t>
+      </w:r>
+      <w:r>
+        <w:rPr>
+          <w:rFonts w:ascii="NimbusRomNo9L-Regu" w:hAnsi="NimbusRomNo9L-Regu" w:cs="宋体" w:hint="eastAsia"/>
+          <w:color w:val="000000"/>
+          <w:kern w:val="0"/>
+        </w:rPr>
+        <w:t>我们测试产生的最好结果仅仅在于我们完全严格按照所述参数设定的情况下才能获得</w:t>
+      </w:r>
+      <w:r>
+        <w:rPr>
+          <w:rFonts w:ascii="NimbusRomNo9L-Regu" w:hAnsi="NimbusRomNo9L-Regu" w:cs="宋体" w:hint="eastAsia"/>
+          <w:color w:val="000000"/>
+          <w:kern w:val="0"/>
+        </w:rPr>
+        <w:t>。</w:t>
+      </w:r>
+      <w:r>
+        <w:rPr>
+          <w:rFonts w:ascii="NimbusRomNo9L-Regu" w:hAnsi="NimbusRomNo9L-Regu" w:cs="宋体" w:hint="eastAsia"/>
+          <w:color w:val="000000"/>
+          <w:kern w:val="0"/>
+        </w:rPr>
+        <w:t>所以</w:t>
+      </w:r>
+      <w:r>
+        <w:rPr>
+          <w:rFonts w:ascii="NimbusRomNo9L-Regu" w:hAnsi="NimbusRomNo9L-Regu" w:cs="宋体" w:hint="eastAsia"/>
+          <w:color w:val="000000"/>
+          <w:kern w:val="0"/>
+        </w:rPr>
+        <w:t>这些</w:t>
+      </w:r>
+      <w:r>
+        <w:rPr>
+          <w:rFonts w:ascii="NimbusRomNo9L-Regu" w:hAnsi="NimbusRomNo9L-Regu" w:cs="宋体" w:hint="eastAsia"/>
+          <w:color w:val="000000"/>
+          <w:kern w:val="0"/>
+        </w:rPr>
+        <w:t>总结出来的参数设定对于其他数据集</w:t>
+      </w:r>
+      <w:r>
+        <w:rPr>
+          <w:rFonts w:ascii="NimbusRomNo9L-Regu" w:hAnsi="NimbusRomNo9L-Regu" w:cs="宋体" w:hint="eastAsia"/>
+          <w:color w:val="000000"/>
+          <w:kern w:val="0"/>
+        </w:rPr>
+        <w:t>不一定</w:t>
+      </w:r>
+      <w:r>
+        <w:rPr>
+          <w:rFonts w:ascii="NimbusRomNo9L-Regu" w:hAnsi="NimbusRomNo9L-Regu" w:cs="宋体" w:hint="eastAsia"/>
+          <w:color w:val="000000"/>
+          <w:kern w:val="0"/>
+        </w:rPr>
+        <w:t>行之有效</w:t>
+      </w:r>
+      <w:r>
+        <w:rPr>
+          <w:rFonts w:ascii="NimbusRomNo9L-Regu" w:hAnsi="NimbusRomNo9L-Regu" w:cs="宋体" w:hint="eastAsia"/>
+          <w:color w:val="000000"/>
+          <w:kern w:val="0"/>
+        </w:rPr>
+        <w:t>。我们相信</w:t>
+      </w:r>
+      <w:r>
+        <w:rPr>
+          <w:rFonts w:ascii="NimbusRomNo9L-Regu" w:hAnsi="NimbusRomNo9L-Regu" w:cs="宋体" w:hint="eastAsia"/>
+          <w:color w:val="000000"/>
+          <w:kern w:val="0"/>
+        </w:rPr>
+        <w:t>探索对于问答数据集通用的一些关于参数设定的规律总结</w:t>
+      </w:r>
+      <w:r>
+        <w:rPr>
+          <w:rFonts w:ascii="NimbusRomNo9L-Regu" w:hAnsi="NimbusRomNo9L-Regu" w:cs="宋体" w:hint="eastAsia"/>
+          <w:color w:val="000000"/>
+          <w:kern w:val="0"/>
+        </w:rPr>
+        <w:t>是有价值的研究课题，我们正在用不同的模型来</w:t>
+      </w:r>
+      <w:r>
+        <w:rPr>
+          <w:rFonts w:ascii="NimbusRomNo9L-Regu" w:hAnsi="NimbusRomNo9L-Regu" w:cs="宋体" w:hint="eastAsia"/>
+          <w:color w:val="000000"/>
+          <w:kern w:val="0"/>
+        </w:rPr>
+        <w:t>测试</w:t>
+      </w:r>
+      <w:r>
+        <w:rPr>
+          <w:rFonts w:ascii="NimbusRomNo9L-Regu" w:hAnsi="NimbusRomNo9L-Regu" w:cs="宋体" w:hint="eastAsia"/>
+          <w:color w:val="000000"/>
+          <w:kern w:val="0"/>
+        </w:rPr>
+        <w:t>这些想法</w:t>
+      </w:r>
+      <w:r>
+        <w:rPr>
+          <w:rFonts w:ascii="NimbusRomNo9L-Regu" w:hAnsi="NimbusRomNo9L-Regu" w:cs="宋体" w:hint="eastAsia"/>
+          <w:color w:val="000000"/>
+          <w:kern w:val="0"/>
+        </w:rPr>
+        <w:t>。</w:t>
       </w:r>
     </w:p>
     <w:p>
@@ -54857,6 +54999,15 @@
       <w:r>
         <w:rPr>
           <w:rFonts w:ascii="NimbusRomNo9L-Regu" w:hAnsi="NimbusRomNo9L-Regu" w:cs="宋体" w:hint="eastAsia"/>
+          <w:b/>
+          <w:color w:val="000000"/>
+          <w:kern w:val="0"/>
+        </w:rPr>
+        <w:t>。</w:t>
+      </w:r>
+      <w:r>
+        <w:rPr>
+          <w:rFonts w:ascii="NimbusRomNo9L-Regu" w:hAnsi="NimbusRomNo9L-Regu" w:cs="宋体" w:hint="eastAsia"/>
           <w:color w:val="000000"/>
           <w:kern w:val="0"/>
         </w:rPr>
@@ -54876,39 +55027,119 @@
           <w:color w:val="000000"/>
           <w:kern w:val="0"/>
         </w:rPr>
-        <w:t>中，该段由几句和答案组成跨度总是一句话。</w:t>
-      </w:r>
-      <w:r>
-        <w:rPr>
-          <w:rFonts w:ascii="NimbusRomNo9L-Regu" w:hAnsi="NimbusRomNo9L-Regu" w:cs="宋体" w:hint="eastAsia"/>
-          <w:color w:val="000000"/>
-          <w:kern w:val="0"/>
-        </w:rPr>
-        <w:t xml:space="preserve"> </w:t>
-      </w:r>
-      <w:r>
-        <w:rPr>
-          <w:rFonts w:ascii="NimbusRomNo9L-Regu" w:hAnsi="NimbusRomNo9L-Regu" w:cs="宋体" w:hint="eastAsia"/>
-          <w:color w:val="000000"/>
-          <w:kern w:val="0"/>
-        </w:rPr>
-        <w:t>考虑排序句是很自然的将帮助找到最终答案。</w:t>
-      </w:r>
-      <w:r>
-        <w:rPr>
-          <w:rFonts w:ascii="NimbusRomNo9L-Regu" w:hAnsi="NimbusRomNo9L-Regu" w:cs="宋体" w:hint="eastAsia"/>
-          <w:color w:val="000000"/>
-          <w:kern w:val="0"/>
-        </w:rPr>
-        <w:t xml:space="preserve"> </w:t>
-      </w:r>
-      <w:r>
-        <w:rPr>
-          <w:rFonts w:ascii="NimbusRomNo9L-Regu" w:hAnsi="NimbusRomNo9L-Regu" w:cs="宋体" w:hint="eastAsia"/>
-          <w:color w:val="000000"/>
-          <w:kern w:val="0"/>
-        </w:rPr>
-        <w:t>我们尝试了两种方式来整合句子排名信息：（</w:t>
+        <w:t>数据集中，一段文字往往</w:t>
+      </w:r>
+      <w:r>
+        <w:rPr>
+          <w:rFonts w:ascii="NimbusRomNo9L-Regu" w:hAnsi="NimbusRomNo9L-Regu" w:cs="宋体" w:hint="eastAsia"/>
+          <w:color w:val="000000"/>
+          <w:kern w:val="0"/>
+        </w:rPr>
+        <w:t>由几句</w:t>
+      </w:r>
+      <w:r>
+        <w:rPr>
+          <w:rFonts w:ascii="NimbusRomNo9L-Regu" w:hAnsi="NimbusRomNo9L-Regu" w:cs="宋体" w:hint="eastAsia"/>
+          <w:color w:val="000000"/>
+          <w:kern w:val="0"/>
+        </w:rPr>
+        <w:t>话组成。</w:t>
+      </w:r>
+      <w:r>
+        <w:rPr>
+          <w:rFonts w:ascii="NimbusRomNo9L-Regu" w:hAnsi="NimbusRomNo9L-Regu" w:cs="宋体" w:hint="eastAsia"/>
+          <w:color w:val="000000"/>
+          <w:kern w:val="0"/>
+        </w:rPr>
+        <w:t>而最终和问题相关的</w:t>
+      </w:r>
+      <w:r>
+        <w:rPr>
+          <w:rFonts w:ascii="NimbusRomNo9L-Regu" w:hAnsi="NimbusRomNo9L-Regu" w:cs="宋体" w:hint="eastAsia"/>
+          <w:color w:val="000000"/>
+          <w:kern w:val="0"/>
+        </w:rPr>
+        <w:t>答案</w:t>
+      </w:r>
+      <w:r>
+        <w:rPr>
+          <w:rFonts w:ascii="NimbusRomNo9L-Regu" w:hAnsi="NimbusRomNo9L-Regu" w:cs="宋体" w:hint="eastAsia"/>
+          <w:color w:val="000000"/>
+          <w:kern w:val="0"/>
+        </w:rPr>
+        <w:t>往往是某一句话其中的一个</w:t>
+      </w:r>
+      <w:r>
+        <w:rPr>
+          <w:rFonts w:ascii="NimbusRomNo9L-Regu" w:hAnsi="NimbusRomNo9L-Regu" w:cs="宋体" w:hint="eastAsia"/>
+          <w:color w:val="000000"/>
+          <w:kern w:val="0"/>
+        </w:rPr>
+        <w:t>片段。</w:t>
+      </w:r>
+      <w:r>
+        <w:rPr>
+          <w:rFonts w:ascii="NimbusRomNo9L-Regu" w:hAnsi="NimbusRomNo9L-Regu" w:cs="宋体" w:hint="eastAsia"/>
+          <w:color w:val="000000"/>
+          <w:kern w:val="0"/>
+        </w:rPr>
+        <w:t>因此很自然的我们就</w:t>
+      </w:r>
+      <w:r>
+        <w:rPr>
+          <w:rFonts w:ascii="NimbusRomNo9L-Regu" w:hAnsi="NimbusRomNo9L-Regu" w:cs="宋体" w:hint="eastAsia"/>
+          <w:color w:val="000000"/>
+          <w:kern w:val="0"/>
+        </w:rPr>
+        <w:t>考虑</w:t>
+      </w:r>
+      <w:r>
+        <w:rPr>
+          <w:rFonts w:ascii="NimbusRomNo9L-Regu" w:hAnsi="NimbusRomNo9L-Regu" w:cs="宋体" w:hint="eastAsia"/>
+          <w:color w:val="000000"/>
+          <w:kern w:val="0"/>
+        </w:rPr>
+        <w:t>句子的排序是否</w:t>
+      </w:r>
+      <w:r>
+        <w:rPr>
+          <w:rFonts w:ascii="NimbusRomNo9L-Regu" w:hAnsi="NimbusRomNo9L-Regu" w:cs="宋体" w:hint="eastAsia"/>
+          <w:color w:val="000000"/>
+          <w:kern w:val="0"/>
+        </w:rPr>
+        <w:t>将</w:t>
+      </w:r>
+      <w:r>
+        <w:rPr>
+          <w:rFonts w:ascii="NimbusRomNo9L-Regu" w:hAnsi="NimbusRomNo9L-Regu" w:cs="宋体" w:hint="eastAsia"/>
+          <w:color w:val="000000"/>
+          <w:kern w:val="0"/>
+        </w:rPr>
+        <w:t>有助于帮我们</w:t>
+      </w:r>
+      <w:r>
+        <w:rPr>
+          <w:rFonts w:ascii="NimbusRomNo9L-Regu" w:hAnsi="NimbusRomNo9L-Regu" w:cs="宋体" w:hint="eastAsia"/>
+          <w:color w:val="000000"/>
+          <w:kern w:val="0"/>
+        </w:rPr>
+        <w:t>找到最终答案。</w:t>
+      </w:r>
+      <w:r>
+        <w:rPr>
+          <w:rFonts w:ascii="NimbusRomNo9L-Regu" w:hAnsi="NimbusRomNo9L-Regu" w:cs="宋体" w:hint="eastAsia"/>
+          <w:color w:val="000000"/>
+          <w:kern w:val="0"/>
+        </w:rPr>
+        <w:t>我们尝试了两种方式来整合句子排名</w:t>
+      </w:r>
+      <w:r>
+        <w:rPr>
+          <w:rFonts w:ascii="NimbusRomNo9L-Regu" w:hAnsi="NimbusRomNo9L-Regu" w:cs="宋体" w:hint="eastAsia"/>
+          <w:color w:val="000000"/>
+          <w:kern w:val="0"/>
+        </w:rPr>
+        <w:t>：（</w:t>
       </w:r>
       <w:r>
         <w:rPr>
@@ -54924,7 +55155,47 @@
           <w:color w:val="000000"/>
           <w:kern w:val="0"/>
         </w:rPr>
-        <w:t>）我们培养了一个单独的句子排名模型，并结合了这个模型与跨度预测模型</w:t>
+        <w:t>）我们</w:t>
+      </w:r>
+      <w:r>
+        <w:rPr>
+          <w:rFonts w:ascii="NimbusRomNo9L-Regu" w:hAnsi="NimbusRomNo9L-Regu" w:cs="宋体" w:hint="eastAsia"/>
+          <w:color w:val="000000"/>
+          <w:kern w:val="0"/>
+        </w:rPr>
+        <w:t>单独训练</w:t>
+      </w:r>
+      <w:r>
+        <w:rPr>
+          <w:rFonts w:ascii="NimbusRomNo9L-Regu" w:hAnsi="NimbusRomNo9L-Regu" w:cs="宋体" w:hint="eastAsia"/>
+          <w:color w:val="000000"/>
+          <w:kern w:val="0"/>
+        </w:rPr>
+        <w:t>了一个句子排名模型，并</w:t>
+      </w:r>
+      <w:r>
+        <w:rPr>
+          <w:rFonts w:ascii="NimbusRomNo9L-Regu" w:hAnsi="NimbusRomNo9L-Regu" w:cs="宋体" w:hint="eastAsia"/>
+          <w:color w:val="000000"/>
+          <w:kern w:val="0"/>
+        </w:rPr>
+        <w:t>将这个模型与我们之前讨论的</w:t>
+      </w:r>
+      <w:r>
+        <w:rPr>
+          <w:rFonts w:ascii="NimbusRomNo9L-Regu" w:hAnsi="NimbusRomNo9L-Regu" w:cs="宋体" w:hint="eastAsia"/>
+          <w:color w:val="000000"/>
+          <w:kern w:val="0"/>
+        </w:rPr>
+        <w:t>模型</w:t>
+      </w:r>
+      <w:r>
+        <w:rPr>
+          <w:rFonts w:ascii="NimbusRomNo9L-Regu" w:hAnsi="NimbusRomNo9L-Regu" w:cs="宋体" w:hint="eastAsia"/>
+          <w:color w:val="000000"/>
+          <w:kern w:val="0"/>
+        </w:rPr>
+        <w:t>结合起来</w:t>
       </w:r>
       <w:r>
         <w:rPr>
@@ -54956,55 +55227,47 @@
           <w:color w:val="000000"/>
           <w:kern w:val="0"/>
         </w:rPr>
-        <w:t>）我们将跨度预测和句子预测视为两个相关任务，并训练了一个多任务模型。</w:t>
-      </w:r>
-      <w:r>
-        <w:rPr>
-          <w:rFonts w:ascii="NimbusRomNo9L-Regu" w:hAnsi="NimbusRomNo9L-Regu" w:cs="宋体" w:hint="eastAsia"/>
-          <w:color w:val="000000"/>
-          <w:kern w:val="0"/>
-        </w:rPr>
-        <w:t xml:space="preserve"> </w:t>
-      </w:r>
-      <w:r>
-        <w:rPr>
-          <w:rFonts w:ascii="NimbusRomNo9L-Regu" w:hAnsi="NimbusRomNo9L-Regu" w:cs="宋体" w:hint="eastAsia"/>
-          <w:color w:val="000000"/>
-          <w:kern w:val="0"/>
-        </w:rPr>
-        <w:t>这两种方法都没有改进最终的方法结果。</w:t>
-      </w:r>
-      <w:r>
-        <w:rPr>
-          <w:rFonts w:ascii="NimbusRomNo9L-Regu" w:hAnsi="NimbusRomNo9L-Regu" w:cs="宋体" w:hint="eastAsia"/>
-          <w:color w:val="000000"/>
-          <w:kern w:val="0"/>
-        </w:rPr>
-        <w:t xml:space="preserve"> </w:t>
-      </w:r>
-      <w:r>
-        <w:rPr>
-          <w:rFonts w:ascii="NimbusRomNo9L-Regu" w:hAnsi="NimbusRomNo9L-Regu" w:cs="宋体" w:hint="eastAsia"/>
-          <w:color w:val="000000"/>
-          <w:kern w:val="0"/>
-        </w:rPr>
-        <w:t>分析表明，句子模型一贯执行不了跨度预测模型甚至是句子预测任务。</w:t>
-      </w:r>
-      <w:r>
-        <w:rPr>
-          <w:rFonts w:ascii="NimbusRomNo9L-Regu" w:hAnsi="NimbusRomNo9L-Regu" w:cs="宋体" w:hint="eastAsia"/>
-          <w:color w:val="000000"/>
-          <w:kern w:val="0"/>
-        </w:rPr>
-        <w:t xml:space="preserve"> </w:t>
-      </w:r>
-      <w:r>
-        <w:rPr>
-          <w:rFonts w:ascii="NimbusRomNo9L-Regu" w:hAnsi="NimbusRomNo9L-Regu" w:cs="宋体" w:hint="eastAsia"/>
-          <w:color w:val="000000"/>
-          <w:kern w:val="0"/>
-        </w:rPr>
-        <w:t>我们最好的句子模型实</w:t>
+        <w:t>）我们将答案范围</w:t>
+      </w:r>
+      <w:r>
+        <w:rPr>
+          <w:rFonts w:ascii="NimbusRomNo9L-Regu" w:hAnsi="NimbusRomNo9L-Regu" w:cs="宋体" w:hint="eastAsia"/>
+          <w:color w:val="000000"/>
+          <w:kern w:val="0"/>
+        </w:rPr>
+        <w:t>预测</w:t>
+      </w:r>
+      <w:r>
+        <w:rPr>
+          <w:rFonts w:ascii="NimbusRomNo9L-Regu" w:hAnsi="NimbusRomNo9L-Regu" w:cs="宋体" w:hint="eastAsia"/>
+          <w:color w:val="000000"/>
+          <w:kern w:val="0"/>
+        </w:rPr>
+        <w:t>和</w:t>
+      </w:r>
+      <w:r>
+        <w:rPr>
+          <w:rFonts w:ascii="NimbusRomNo9L-Regu" w:hAnsi="NimbusRomNo9L-Regu" w:cs="宋体" w:hint="eastAsia"/>
+          <w:color w:val="000000"/>
+          <w:kern w:val="0"/>
+        </w:rPr>
+        <w:t>句子预测视为两个相关任务，并训练了一个多任务模型。</w:t>
+      </w:r>
+      <w:r>
+        <w:rPr>
+          <w:rFonts w:ascii="NimbusRomNo9L-Regu" w:hAnsi="NimbusRomNo9L-Regu" w:cs="宋体" w:hint="eastAsia"/>
+          <w:color w:val="000000"/>
+          <w:kern w:val="0"/>
+        </w:rPr>
+        <w:t>然而这两种方法都没有改进最终的</w:t>
+      </w:r>
+      <w:r>
+        <w:rPr>
+          <w:rFonts w:ascii="NimbusRomNo9L-Regu" w:hAnsi="NimbusRomNo9L-Regu" w:cs="宋体" w:hint="eastAsia"/>
+          <w:color w:val="000000"/>
+          <w:kern w:val="0"/>
+        </w:rPr>
+        <w:t>结果。分析表</w:t>
       </w:r>
       <w:r>
         <w:rPr>
@@ -55013,7 +55276,31 @@
           <w:kern w:val="0"/>
         </w:rPr>
         <w:lastRenderedPageBreak/>
-        <w:t>现了准确性</w:t>
+        <w:t>明，句子模型</w:t>
+      </w:r>
+      <w:r>
+        <w:rPr>
+          <w:rFonts w:ascii="NimbusRomNo9L-Regu" w:hAnsi="NimbusRomNo9L-Regu" w:cs="宋体" w:hint="eastAsia"/>
+          <w:color w:val="000000"/>
+          <w:kern w:val="0"/>
+        </w:rPr>
+        <w:t>在句子预测上的精准度竟然不即原模型</w:t>
+      </w:r>
+      <w:r>
+        <w:rPr>
+          <w:rFonts w:ascii="NimbusRomNo9L-Regu" w:hAnsi="NimbusRomNo9L-Regu" w:cs="宋体" w:hint="eastAsia"/>
+          <w:color w:val="000000"/>
+          <w:kern w:val="0"/>
+        </w:rPr>
+        <w:t>预测模型。</w:t>
+      </w:r>
+      <w:r>
+        <w:rPr>
+          <w:rFonts w:ascii="NimbusRomNo9L-Regu" w:hAnsi="NimbusRomNo9L-Regu" w:cs="宋体" w:hint="eastAsia"/>
+          <w:color w:val="000000"/>
+          <w:kern w:val="0"/>
+        </w:rPr>
+        <w:t>我们最好的句子模型实现了</w:t>
       </w:r>
       <w:r>
         <w:rPr>
@@ -55029,7 +55316,55 @@
           <w:color w:val="000000"/>
           <w:kern w:val="0"/>
         </w:rPr>
-        <w:t>％，而我们的跨度预测模型预测的答案超过</w:t>
+        <w:t>％</w:t>
+      </w:r>
+      <w:r>
+        <w:rPr>
+          <w:rFonts w:ascii="NimbusRomNo9L-Regu" w:hAnsi="NimbusRomNo9L-Regu" w:cs="宋体" w:hint="eastAsia"/>
+          <w:color w:val="000000"/>
+          <w:kern w:val="0"/>
+        </w:rPr>
+        <w:t>的准确率</w:t>
+      </w:r>
+      <w:r>
+        <w:rPr>
+          <w:rFonts w:ascii="NimbusRomNo9L-Regu" w:hAnsi="NimbusRomNo9L-Regu" w:cs="宋体" w:hint="eastAsia"/>
+          <w:color w:val="000000"/>
+          <w:kern w:val="0"/>
+        </w:rPr>
+        <w:t>，而我们的原始</w:t>
+      </w:r>
+      <w:r>
+        <w:rPr>
+          <w:rFonts w:ascii="NimbusRomNo9L-Regu" w:hAnsi="NimbusRomNo9L-Regu" w:cs="宋体" w:hint="eastAsia"/>
+          <w:color w:val="000000"/>
+          <w:kern w:val="0"/>
+        </w:rPr>
+        <w:t>预测模型预测</w:t>
+      </w:r>
+      <w:r>
+        <w:rPr>
+          <w:rFonts w:ascii="NimbusRomNo9L-Regu" w:hAnsi="NimbusRomNo9L-Regu" w:cs="宋体" w:hint="eastAsia"/>
+          <w:color w:val="000000"/>
+          <w:kern w:val="0"/>
+        </w:rPr>
+        <w:t>句子的准确率</w:t>
+      </w:r>
+      <w:r>
+        <w:rPr>
+          <w:rFonts w:ascii="NimbusRomNo9L-Regu" w:hAnsi="NimbusRomNo9L-Regu" w:cs="宋体" w:hint="eastAsia"/>
+          <w:color w:val="000000"/>
+          <w:kern w:val="0"/>
+        </w:rPr>
+        <w:t>超过</w:t>
+      </w:r>
+      <w:r>
+        <w:rPr>
+          <w:rFonts w:ascii="NimbusRomNo9L-Regu" w:hAnsi="NimbusRomNo9L-Regu" w:cs="宋体" w:hint="eastAsia"/>
+          <w:color w:val="000000"/>
+          <w:kern w:val="0"/>
+        </w:rPr>
+        <w:t>了</w:t>
       </w:r>
       <w:r>
         <w:rPr>
@@ -55045,23 +55380,63 @@
           <w:color w:val="000000"/>
           <w:kern w:val="0"/>
         </w:rPr>
-        <w:t>％句子。</w:t>
-      </w:r>
-      <w:r>
-        <w:rPr>
-          <w:rFonts w:ascii="NimbusRomNo9L-Regu" w:hAnsi="NimbusRomNo9L-Regu" w:cs="宋体" w:hint="eastAsia"/>
-          <w:color w:val="000000"/>
-          <w:kern w:val="0"/>
-        </w:rPr>
-        <w:t xml:space="preserve"> </w:t>
-      </w:r>
-      <w:r>
-        <w:rPr>
-          <w:rFonts w:ascii="NimbusRomNo9L-Regu" w:hAnsi="NimbusRomNo9L-Regu" w:cs="宋体" w:hint="eastAsia"/>
-          <w:color w:val="000000"/>
-          <w:kern w:val="0"/>
-        </w:rPr>
-        <w:t>这表明精确的跨度信息在选择中确实是至关重要的正确答案。</w:t>
+        <w:t>％</w:t>
+      </w:r>
+      <w:r>
+        <w:rPr>
+          <w:rFonts w:ascii="NimbusRomNo9L-Regu" w:hAnsi="NimbusRomNo9L-Regu" w:cs="宋体" w:hint="eastAsia"/>
+          <w:color w:val="000000"/>
+          <w:kern w:val="0"/>
+        </w:rPr>
+        <w:t>。这表明精确的</w:t>
+      </w:r>
+      <w:r>
+        <w:rPr>
+          <w:rFonts w:ascii="NimbusRomNo9L-Regu" w:hAnsi="NimbusRomNo9L-Regu" w:cs="宋体" w:hint="eastAsia"/>
+          <w:color w:val="000000"/>
+          <w:kern w:val="0"/>
+        </w:rPr>
+        <w:t>答案</w:t>
+      </w:r>
+      <w:r>
+        <w:rPr>
+          <w:rFonts w:ascii="NimbusRomNo9L-Regu" w:hAnsi="NimbusRomNo9L-Regu" w:cs="宋体" w:hint="eastAsia"/>
+          <w:color w:val="000000"/>
+          <w:kern w:val="0"/>
+        </w:rPr>
+        <w:t>跨度信息</w:t>
+      </w:r>
+      <w:r>
+        <w:rPr>
+          <w:rFonts w:ascii="NimbusRomNo9L-Regu" w:hAnsi="NimbusRomNo9L-Regu" w:cs="宋体" w:hint="eastAsia"/>
+          <w:color w:val="000000"/>
+          <w:kern w:val="0"/>
+        </w:rPr>
+        <w:t>预测</w:t>
+      </w:r>
+      <w:r>
+        <w:rPr>
+          <w:rFonts w:ascii="NimbusRomNo9L-Regu" w:hAnsi="NimbusRomNo9L-Regu" w:cs="宋体" w:hint="eastAsia"/>
+          <w:color w:val="000000"/>
+          <w:kern w:val="0"/>
+        </w:rPr>
+        <w:t>在</w:t>
+      </w:r>
+      <w:r>
+        <w:rPr>
+          <w:rFonts w:ascii="NimbusRomNo9L-Regu" w:hAnsi="NimbusRomNo9L-Regu" w:cs="宋体" w:hint="eastAsia"/>
+          <w:color w:val="000000"/>
+          <w:kern w:val="0"/>
+        </w:rPr>
+        <w:t>句子预测中</w:t>
+      </w:r>
+      <w:r>
+        <w:rPr>
+          <w:rFonts w:ascii="NimbusRomNo9L-Regu" w:hAnsi="NimbusRomNo9L-Regu" w:cs="宋体" w:hint="eastAsia"/>
+          <w:color w:val="000000"/>
+          <w:kern w:val="0"/>
+        </w:rPr>
+        <w:t>确实是至关重要的。</w:t>
       </w:r>
     </w:p>
     <w:p>
@@ -55250,14 +55625,8 @@
         </w:rPr>
         <w:t>最后，我们尝试使用依赖关系解析多任务设置中的附加任务。</w:t>
       </w:r>
-      <w:r>
-        <w:rPr>
-          <w:rFonts w:ascii="NimbusRomNo9L-Regu" w:hAnsi="NimbusRomNo9L-Regu" w:cs="宋体" w:hint="eastAsia"/>
-          <w:color w:val="000000"/>
-          <w:kern w:val="0"/>
-        </w:rPr>
-        <w:t xml:space="preserve"> </w:t>
-      </w:r>
+      <w:bookmarkStart w:id="134" w:name="_GoBack"/>
+      <w:bookmarkEnd w:id="134"/>
       <w:r>
         <w:rPr>
           <w:rFonts w:ascii="NimbusRomNo9L-Regu" w:hAnsi="NimbusRomNo9L-Regu" w:cs="宋体" w:hint="eastAsia"/>
@@ -55916,6 +56285,7 @@
           <w:color w:val="000000"/>
           <w:kern w:val="0"/>
         </w:rPr>
+        <w:lastRenderedPageBreak/>
         <w:t>与上述数据集不同，</w:t>
       </w:r>
       <w:r>
@@ -55980,16 +56350,7 @@
           <w:color w:val="000000"/>
           <w:kern w:val="0"/>
         </w:rPr>
-        <w:t>样式数据</w:t>
-      </w:r>
-      <w:r>
-        <w:rPr>
-          <w:rFonts w:ascii="NimbusRomNo9L-Regu" w:hAnsi="NimbusRomNo9L-Regu" w:cs="宋体" w:hint="eastAsia"/>
-          <w:color w:val="000000"/>
-          <w:kern w:val="0"/>
-        </w:rPr>
-        <w:lastRenderedPageBreak/>
-        <w:t>集。</w:t>
+        <w:t>样式数据集。</w:t>
       </w:r>
       <w:r>
         <w:rPr>
@@ -57211,6 +57572,7 @@
           <w:color w:val="000000"/>
           <w:kern w:val="0"/>
         </w:rPr>
+        <w:lastRenderedPageBreak/>
         <w:t>等人（</w:t>
       </w:r>
       <w:r>
@@ -57227,16 +57589,7 @@
           <w:color w:val="000000"/>
           <w:kern w:val="0"/>
         </w:rPr>
-        <w:t>）将此方法应用于根据单词对单词进行编码形式及其距离。由于与问题相关的通过信息对推断有帮助在阅读理解中，我们应用基于问题表征的自</w:t>
-      </w:r>
-      <w:r>
-        <w:rPr>
-          <w:rFonts w:ascii="NimbusRomNo9L-Regu" w:hAnsi="NimbusRomNo9L-Regu" w:cs="宋体" w:hint="eastAsia"/>
-          <w:color w:val="000000"/>
-          <w:kern w:val="0"/>
-        </w:rPr>
-        <w:lastRenderedPageBreak/>
-        <w:t>我匹配并注意注意力循环网络。它有助于我们的模型主要关注问题相关通知中的证据，并动态地查看整个段落来汇总证据。</w:t>
+        <w:t>）将此方法应用于根据单词对单词进行编码形式及其距离。由于与问题相关的通过信息对推断有帮助在阅读理解中，我们应用基于问题表征的自我匹配并注意注意力循环网络。它有助于我们的模型主要关注问题相关通知中的证据，并动态地查看整个段落来汇总证据。</w:t>
       </w:r>
     </w:p>
     <w:p>
@@ -57992,7 +58345,7 @@
       <w:rPr>
         <w:rStyle w:val="af"/>
       </w:rPr>
-      <w:t>45</w:t>
+      <w:t>46</w:t>
     </w:r>
     <w:r>
       <w:rPr>
@@ -69869,7 +70222,7 @@
 </file>
 
 <file path=customXml/itemProps1.xml><?xml version="1.0" encoding="utf-8"?>
-<ds:datastoreItem xmlns:ds="http://schemas.openxmlformats.org/officeDocument/2006/customXml" ds:itemID="{70E991FE-5AF0-4075-AC55-68487DF91EE5}">
+<ds:datastoreItem xmlns:ds="http://schemas.openxmlformats.org/officeDocument/2006/customXml" ds:itemID="{1C8A3F9F-C5FA-4A63-8AED-A335522F58C0}">
   <ds:schemaRefs>
     <ds:schemaRef ds:uri="http://schemas.openxmlformats.org/officeDocument/2006/bibliography"/>
   </ds:schemaRefs>

</xml_diff>